<commit_message>
loaded the final report
</commit_message>
<xml_diff>
--- a/Project Report/Final Report Guildline.docx
+++ b/Project Report/Final Report Guildline.docx
@@ -63,17 +63,7 @@
           <w:sz w:val="28"/>
           <w:szCs w:val="28"/>
         </w:rPr>
-        <w:t>I</w:t>
-      </w:r>
-      <w:r>
-        <w:rPr>
-          <w:rFonts w:ascii="Times New Roman" w:hAnsi="Times New Roman" w:cs="Times New Roman"/>
-          <w:b/>
-          <w:bCs/>
-          <w:sz w:val="28"/>
-          <w:szCs w:val="28"/>
-        </w:rPr>
-        <w:t>llustration</w:t>
+        <w:t>Illustration</w:t>
       </w:r>
     </w:p>
     <w:p>
@@ -143,6 +133,302 @@
     </w:p>
     <w:p>
       <w:pPr>
+        <w:rPr>
+          <w:rFonts w:ascii="Times New Roman" w:hAnsi="Times New Roman" w:cs="Times New Roman"/>
+          <w:sz w:val="28"/>
+          <w:szCs w:val="28"/>
+        </w:rPr>
+      </w:pPr>
+      <w:r>
+        <w:rPr>
+          <w:rFonts w:ascii="Times New Roman" w:hAnsi="Times New Roman" w:cs="Times New Roman"/>
+          <w:sz w:val="28"/>
+          <w:szCs w:val="28"/>
+        </w:rPr>
+        <w:t xml:space="preserve">Prompt engineering is </w:t>
+      </w:r>
+      <w:r>
+        <w:rPr>
+          <w:rFonts w:ascii="Times New Roman" w:hAnsi="Times New Roman" w:cs="Times New Roman"/>
+          <w:sz w:val="28"/>
+          <w:szCs w:val="28"/>
+        </w:rPr>
+        <w:t xml:space="preserve">a technique of crafting inputs to </w:t>
+      </w:r>
+      <w:r>
+        <w:rPr>
+          <w:rFonts w:ascii="Times New Roman" w:hAnsi="Times New Roman" w:cs="Times New Roman"/>
+          <w:sz w:val="28"/>
+          <w:szCs w:val="28"/>
+        </w:rPr>
+        <w:t>elicit desired outputs</w:t>
+      </w:r>
+      <w:r>
+        <w:rPr>
+          <w:rFonts w:ascii="Times New Roman" w:hAnsi="Times New Roman" w:cs="Times New Roman"/>
+          <w:sz w:val="28"/>
+          <w:szCs w:val="28"/>
+        </w:rPr>
+        <w:t xml:space="preserve"> from generative models. It helps tune the models to give more accurate outputs</w:t>
+      </w:r>
+      <w:r>
+        <w:rPr>
+          <w:rFonts w:ascii="Times New Roman" w:hAnsi="Times New Roman" w:cs="Times New Roman"/>
+          <w:sz w:val="28"/>
+          <w:szCs w:val="28"/>
+        </w:rPr>
+        <w:t xml:space="preserve"> and</w:t>
+      </w:r>
+      <w:r>
+        <w:rPr>
+          <w:rFonts w:ascii="Times New Roman" w:hAnsi="Times New Roman" w:cs="Times New Roman"/>
+          <w:sz w:val="28"/>
+          <w:szCs w:val="28"/>
+        </w:rPr>
+        <w:t xml:space="preserve"> improve the overall </w:t>
+      </w:r>
+      <w:r>
+        <w:rPr>
+          <w:rFonts w:ascii="Times New Roman" w:hAnsi="Times New Roman" w:cs="Times New Roman"/>
+          <w:sz w:val="28"/>
+          <w:szCs w:val="28"/>
+        </w:rPr>
+        <w:t xml:space="preserve">outputs </w:t>
+      </w:r>
+      <w:r>
+        <w:rPr>
+          <w:rFonts w:ascii="Times New Roman" w:hAnsi="Times New Roman" w:cs="Times New Roman"/>
+          <w:sz w:val="28"/>
+          <w:szCs w:val="28"/>
+        </w:rPr>
+        <w:t xml:space="preserve">quality </w:t>
+      </w:r>
+      <w:r>
+        <w:rPr>
+          <w:rFonts w:ascii="Times New Roman" w:hAnsi="Times New Roman" w:cs="Times New Roman"/>
+          <w:sz w:val="28"/>
+          <w:szCs w:val="28"/>
+        </w:rPr>
+        <w:t xml:space="preserve">for specific complex tasks, which therefore is widely used in the real of applications of </w:t>
+      </w:r>
+      <w:r>
+        <w:rPr>
+          <w:rFonts w:ascii="Times New Roman" w:hAnsi="Times New Roman" w:cs="Times New Roman"/>
+          <w:sz w:val="28"/>
+          <w:szCs w:val="28"/>
+        </w:rPr>
+        <w:t>natural language processing</w:t>
+      </w:r>
+      <w:r>
+        <w:rPr>
+          <w:rFonts w:ascii="Times New Roman" w:hAnsi="Times New Roman" w:cs="Times New Roman"/>
+          <w:sz w:val="28"/>
+          <w:szCs w:val="28"/>
+        </w:rPr>
+        <w:t xml:space="preserve">. Prompt engineering is not just redesign and reconstruct prompts, it also contains a wide range of skills and patterns to be able to guide the models to give better outputs. </w:t>
+      </w:r>
+      <w:r>
+        <w:rPr>
+          <w:rFonts w:ascii="Times New Roman" w:hAnsi="Times New Roman" w:cs="Times New Roman"/>
+          <w:sz w:val="28"/>
+          <w:szCs w:val="28"/>
+        </w:rPr>
+        <w:t>White (</w:t>
+      </w:r>
+      <w:r>
+        <w:rPr>
+          <w:rFonts w:ascii="Times New Roman" w:hAnsi="Times New Roman" w:cs="Times New Roman"/>
+          <w:sz w:val="28"/>
+          <w:szCs w:val="28"/>
+        </w:rPr>
+        <w:t>2023)</w:t>
+      </w:r>
+      <w:r>
+        <w:rPr>
+          <w:rFonts w:ascii="Times New Roman" w:hAnsi="Times New Roman" w:cs="Times New Roman"/>
+          <w:sz w:val="28"/>
+          <w:szCs w:val="28"/>
+        </w:rPr>
+        <w:t xml:space="preserve"> </w:t>
+      </w:r>
+      <w:r>
+        <w:rPr>
+          <w:rFonts w:ascii="Times New Roman" w:hAnsi="Times New Roman" w:cs="Times New Roman"/>
+          <w:sz w:val="28"/>
+          <w:szCs w:val="28"/>
+        </w:rPr>
+        <w:t>and his colleagues came up with multiple</w:t>
+      </w:r>
+      <w:r>
+        <w:rPr>
+          <w:rFonts w:ascii="Times New Roman" w:hAnsi="Times New Roman" w:cs="Times New Roman"/>
+          <w:sz w:val="28"/>
+          <w:szCs w:val="28"/>
+        </w:rPr>
+        <w:t xml:space="preserve"> prompt engineering techniques presented in pattern form </w:t>
+      </w:r>
+      <w:r>
+        <w:rPr>
+          <w:rFonts w:ascii="Times New Roman" w:hAnsi="Times New Roman" w:cs="Times New Roman"/>
+          <w:sz w:val="28"/>
+          <w:szCs w:val="28"/>
+        </w:rPr>
+        <w:t>that can be used to</w:t>
+      </w:r>
+      <w:r>
+        <w:rPr>
+          <w:rFonts w:ascii="Times New Roman" w:hAnsi="Times New Roman" w:cs="Times New Roman"/>
+          <w:sz w:val="28"/>
+          <w:szCs w:val="28"/>
+        </w:rPr>
+        <w:t xml:space="preserve"> </w:t>
+      </w:r>
+      <w:r>
+        <w:rPr>
+          <w:rFonts w:ascii="Times New Roman" w:hAnsi="Times New Roman" w:cs="Times New Roman"/>
+          <w:sz w:val="28"/>
+          <w:szCs w:val="28"/>
+        </w:rPr>
+        <w:t>generate better prompts to successfully improve the outputs of LLM conversations</w:t>
+      </w:r>
+      <w:r>
+        <w:rPr>
+          <w:rFonts w:ascii="Times New Roman" w:hAnsi="Times New Roman" w:cs="Times New Roman"/>
+          <w:sz w:val="28"/>
+          <w:szCs w:val="28"/>
+        </w:rPr>
+        <w:t xml:space="preserve">, allowing the model to able to focus on different keywords in </w:t>
+      </w:r>
+      <w:r>
+        <w:rPr>
+          <w:rFonts w:ascii="Times New Roman" w:hAnsi="Times New Roman" w:cs="Times New Roman"/>
+          <w:sz w:val="28"/>
+          <w:szCs w:val="28"/>
+        </w:rPr>
+        <w:t>different</w:t>
+      </w:r>
+      <w:r>
+        <w:rPr>
+          <w:rFonts w:ascii="Times New Roman" w:hAnsi="Times New Roman" w:cs="Times New Roman"/>
+          <w:sz w:val="28"/>
+          <w:szCs w:val="28"/>
+        </w:rPr>
+        <w:t xml:space="preserve"> </w:t>
+      </w:r>
+      <w:r>
+        <w:rPr>
+          <w:rFonts w:ascii="Times New Roman" w:hAnsi="Times New Roman" w:cs="Times New Roman"/>
+          <w:sz w:val="28"/>
+          <w:szCs w:val="28"/>
+        </w:rPr>
+        <w:t xml:space="preserve">circumstances and hence produces desired outputs. </w:t>
+      </w:r>
+      <w:r>
+        <w:rPr>
+          <w:rFonts w:ascii="Times New Roman" w:hAnsi="Times New Roman" w:cs="Times New Roman"/>
+          <w:sz w:val="28"/>
+          <w:szCs w:val="28"/>
+        </w:rPr>
+        <w:t xml:space="preserve">There are difference approaches regards to difference patterns. The Persona Pattern conveys an idea that </w:t>
+      </w:r>
+      <w:r>
+        <w:rPr>
+          <w:rFonts w:ascii="Times New Roman" w:hAnsi="Times New Roman" w:cs="Times New Roman"/>
+          <w:sz w:val="28"/>
+          <w:szCs w:val="28"/>
+        </w:rPr>
+        <w:t>it’s</w:t>
+      </w:r>
+      <w:r>
+        <w:rPr>
+          <w:rFonts w:ascii="Times New Roman" w:hAnsi="Times New Roman" w:cs="Times New Roman"/>
+          <w:sz w:val="28"/>
+          <w:szCs w:val="28"/>
+        </w:rPr>
+        <w:t xml:space="preserve"> easier for the models to produce outputs from a certain point of view when telling them to act as persona X, and the Cognitive Verifier Pattern suggests that </w:t>
+      </w:r>
+      <w:r>
+        <w:rPr>
+          <w:rFonts w:ascii="Times New Roman" w:hAnsi="Times New Roman" w:cs="Times New Roman"/>
+          <w:sz w:val="28"/>
+          <w:szCs w:val="28"/>
+        </w:rPr>
+        <w:t xml:space="preserve">dividing the question into sub-questions can provide a better answer to the original question. </w:t>
+      </w:r>
+      <w:r>
+        <w:rPr>
+          <w:rFonts w:ascii="Times New Roman" w:hAnsi="Times New Roman" w:cs="Times New Roman"/>
+          <w:sz w:val="28"/>
+          <w:szCs w:val="28"/>
+        </w:rPr>
+        <w:t xml:space="preserve">GenPerfectTrip used several prompt engineering techniques to instruct the GPT model to give the optimal outputs during the trip plan generation process, which include </w:t>
+      </w:r>
+      <w:r>
+        <w:rPr>
+          <w:rFonts w:ascii="Times New Roman" w:hAnsi="Times New Roman" w:cs="Times New Roman"/>
+          <w:sz w:val="28"/>
+          <w:szCs w:val="28"/>
+        </w:rPr>
+        <w:t xml:space="preserve">the Persona Pattern and the </w:t>
+      </w:r>
+      <w:r>
+        <w:rPr>
+          <w:rFonts w:ascii="Times New Roman" w:hAnsi="Times New Roman" w:cs="Times New Roman"/>
+          <w:sz w:val="28"/>
+          <w:szCs w:val="28"/>
+        </w:rPr>
+        <w:t>Cognitive Verifier Pattern</w:t>
+      </w:r>
+      <w:r>
+        <w:rPr>
+          <w:rFonts w:ascii="Times New Roman" w:hAnsi="Times New Roman" w:cs="Times New Roman"/>
+          <w:sz w:val="28"/>
+          <w:szCs w:val="28"/>
+        </w:rPr>
+        <w:t xml:space="preserve"> that mentioned above.  </w:t>
+      </w:r>
+    </w:p>
+    <w:p>
+      <w:pPr>
+        <w:rPr>
+          <w:rFonts w:ascii="Times New Roman" w:hAnsi="Times New Roman" w:cs="Times New Roman"/>
+          <w:sz w:val="28"/>
+          <w:szCs w:val="28"/>
+        </w:rPr>
+      </w:pPr>
+    </w:p>
+    <w:p>
+      <w:pPr>
+        <w:rPr>
+          <w:rFonts w:ascii="Times New Roman" w:hAnsi="Times New Roman" w:cs="Times New Roman"/>
+          <w:sz w:val="28"/>
+          <w:szCs w:val="28"/>
+        </w:rPr>
+      </w:pPr>
+    </w:p>
+    <w:p>
+      <w:pPr>
+        <w:rPr>
+          <w:rFonts w:ascii="Times New Roman" w:hAnsi="Times New Roman" w:cs="Times New Roman"/>
+          <w:b/>
+          <w:bCs/>
+          <w:sz w:val="28"/>
+          <w:szCs w:val="28"/>
+        </w:rPr>
+      </w:pPr>
+      <w:r>
+        <w:rPr>
+          <w:rFonts w:ascii="Times New Roman" w:hAnsi="Times New Roman" w:cs="Times New Roman"/>
+          <w:b/>
+          <w:bCs/>
+          <w:sz w:val="28"/>
+          <w:szCs w:val="28"/>
+        </w:rPr>
+        <w:t>Data and Data Processing ~300</w:t>
+      </w:r>
+    </w:p>
+    <w:p>
+      <w:pPr>
         <w:pStyle w:val="ListParagraph"/>
         <w:numPr>
           <w:ilvl w:val="0"/>
@@ -150,40 +436,17 @@
         </w:numPr>
         <w:rPr>
           <w:rFonts w:ascii="Times New Roman" w:hAnsi="Times New Roman" w:cs="Times New Roman"/>
-          <w:b/>
-          <w:bCs/>
-          <w:sz w:val="28"/>
-          <w:szCs w:val="28"/>
-        </w:rPr>
-      </w:pPr>
-      <w:r>
-        <w:rPr>
-          <w:rFonts w:ascii="Times New Roman" w:hAnsi="Times New Roman" w:cs="Times New Roman"/>
-          <w:sz w:val="24"/>
-          <w:szCs w:val="24"/>
-        </w:rPr>
-        <w:t>Refer to the project proposal.</w:t>
-      </w:r>
-    </w:p>
-    <w:p>
-      <w:pPr>
-        <w:rPr>
-          <w:rFonts w:ascii="Times New Roman" w:hAnsi="Times New Roman" w:cs="Times New Roman"/>
-          <w:b/>
-          <w:bCs/>
-          <w:sz w:val="28"/>
-          <w:szCs w:val="28"/>
-        </w:rPr>
-      </w:pPr>
-      <w:r>
-        <w:rPr>
-          <w:rFonts w:ascii="Times New Roman" w:hAnsi="Times New Roman" w:cs="Times New Roman"/>
-          <w:b/>
-          <w:bCs/>
-          <w:sz w:val="28"/>
-          <w:szCs w:val="28"/>
-        </w:rPr>
-        <w:t>Data and Data Processing ~300</w:t>
+          <w:sz w:val="24"/>
+          <w:szCs w:val="24"/>
+        </w:rPr>
+      </w:pPr>
+      <w:r>
+        <w:rPr>
+          <w:rFonts w:ascii="Times New Roman" w:hAnsi="Times New Roman" w:cs="Times New Roman"/>
+          <w:sz w:val="24"/>
+          <w:szCs w:val="24"/>
+        </w:rPr>
+        <w:t xml:space="preserve">Example of testing data </w:t>
       </w:r>
     </w:p>
     <w:p>
@@ -205,7 +468,7 @@
           <w:sz w:val="24"/>
           <w:szCs w:val="24"/>
         </w:rPr>
-        <w:t xml:space="preserve">Example of testing data </w:t>
+        <w:t>DO NOT GIVE LOW LEVEL DESCRIPTION OF THE DATA USED (JSON)</w:t>
       </w:r>
     </w:p>
     <w:p>
@@ -227,28 +490,6 @@
           <w:sz w:val="24"/>
           <w:szCs w:val="24"/>
         </w:rPr>
-        <w:t>DO NOT GIVE LOW LEVEL DESCRIPTION OF THE DATA USED (JSON)</w:t>
-      </w:r>
-    </w:p>
-    <w:p>
-      <w:pPr>
-        <w:pStyle w:val="ListParagraph"/>
-        <w:numPr>
-          <w:ilvl w:val="0"/>
-          <w:numId w:val="1"/>
-        </w:numPr>
-        <w:rPr>
-          <w:rFonts w:ascii="Times New Roman" w:hAnsi="Times New Roman" w:cs="Times New Roman"/>
-          <w:sz w:val="24"/>
-          <w:szCs w:val="24"/>
-        </w:rPr>
-      </w:pPr>
-      <w:r>
-        <w:rPr>
-          <w:rFonts w:ascii="Times New Roman" w:hAnsi="Times New Roman" w:cs="Times New Roman"/>
-          <w:sz w:val="24"/>
-          <w:szCs w:val="24"/>
-        </w:rPr>
         <w:t>Explain how system process data to be used for hotel and pan generation.</w:t>
       </w:r>
     </w:p>
@@ -292,6 +533,7 @@
           <w:sz w:val="24"/>
           <w:szCs w:val="24"/>
         </w:rPr>
+        <w:lastRenderedPageBreak/>
         <w:t>Overall description of the architecture</w:t>
       </w:r>
     </w:p>
@@ -324,6 +566,9 @@
           <w:ilvl w:val="0"/>
           <w:numId w:val="2"/>
         </w:numPr>
+        <w:pBdr>
+          <w:bottom w:val="single" w:sz="6" w:space="1" w:color="auto"/>
+        </w:pBdr>
         <w:rPr>
           <w:rFonts w:ascii="Times New Roman" w:hAnsi="Times New Roman" w:cs="Times New Roman"/>
           <w:sz w:val="24"/>
@@ -338,6 +583,311 @@
         </w:rPr>
         <w:t>DO NOT FOCUS ON LOW LEVEL DETAILS</w:t>
       </w:r>
+    </w:p>
+    <w:p>
+      <w:pPr>
+        <w:rPr>
+          <w:rFonts w:ascii="Times New Roman" w:hAnsi="Times New Roman" w:cs="Times New Roman"/>
+          <w:sz w:val="24"/>
+          <w:szCs w:val="24"/>
+        </w:rPr>
+      </w:pPr>
+      <w:r>
+        <w:rPr>
+          <w:rFonts w:ascii="Times New Roman" w:hAnsi="Times New Roman" w:cs="Times New Roman"/>
+          <w:sz w:val="24"/>
+          <w:szCs w:val="24"/>
+        </w:rPr>
+        <w:t xml:space="preserve">The JSON prompt constructor's purpose is to guide the GPT in converting user input into JSON format. It constructs the system prompt instructing GPT to extract information such as destination, trip duration, and price range, from the user input (if </w:t>
+      </w:r>
+      <w:proofErr w:type="spellStart"/>
+      <w:r>
+        <w:rPr>
+          <w:rFonts w:ascii="Times New Roman" w:hAnsi="Times New Roman" w:cs="Times New Roman"/>
+          <w:sz w:val="24"/>
+          <w:szCs w:val="24"/>
+        </w:rPr>
+        <w:t>avaliable</w:t>
+      </w:r>
+      <w:proofErr w:type="spellEnd"/>
+      <w:r>
+        <w:rPr>
+          <w:rFonts w:ascii="Times New Roman" w:hAnsi="Times New Roman" w:cs="Times New Roman"/>
+          <w:sz w:val="24"/>
+          <w:szCs w:val="24"/>
+        </w:rPr>
+        <w:t xml:space="preserve">) and return a JSON. There are some specific rules for constructing the JSON in this system prompt. For instance, </w:t>
+      </w:r>
+      <w:proofErr w:type="gramStart"/>
+      <w:r>
+        <w:rPr>
+          <w:rFonts w:ascii="Times New Roman" w:hAnsi="Times New Roman" w:cs="Times New Roman"/>
+          <w:sz w:val="24"/>
+          <w:szCs w:val="24"/>
+        </w:rPr>
+        <w:t>The</w:t>
+      </w:r>
+      <w:proofErr w:type="gramEnd"/>
+      <w:r>
+        <w:rPr>
+          <w:rFonts w:ascii="Times New Roman" w:hAnsi="Times New Roman" w:cs="Times New Roman"/>
+          <w:sz w:val="24"/>
+          <w:szCs w:val="24"/>
+        </w:rPr>
+        <w:t xml:space="preserve"> specified price range must be in the format like ``100-200” and can be calculated by dividing the budget by the number of nights.  </w:t>
+      </w:r>
+    </w:p>
+    <w:p>
+      <w:pPr>
+        <w:rPr>
+          <w:rFonts w:ascii="Times New Roman" w:hAnsi="Times New Roman" w:cs="Times New Roman"/>
+          <w:sz w:val="24"/>
+          <w:szCs w:val="24"/>
+        </w:rPr>
+      </w:pPr>
+      <w:r>
+        <w:rPr>
+          <w:rFonts w:ascii="Times New Roman" w:hAnsi="Times New Roman" w:cs="Times New Roman"/>
+          <w:sz w:val="24"/>
+          <w:szCs w:val="24"/>
+        </w:rPr>
+        <w:t>The data processor’s role is to utilize the information provided in JSON for web scraping. It parses the JSON, extracts relevant information, and uses it to form a URL that can access an available web page on BOOKING.com for search results for hotels. Upon sending a request to this URL, the data processor retrieves the HTML content, which contains the details about the listed hotels. It then parses HTML content to extract information such as name, location, price, rating, and distance to the location. Ultimately, it outputs a list of hotels information to the Preliminary Plan Prompt Constructor.</w:t>
+      </w:r>
+    </w:p>
+    <w:p>
+      <w:pPr>
+        <w:rPr>
+          <w:rFonts w:ascii="Times New Roman" w:hAnsi="Times New Roman" w:cs="Times New Roman"/>
+          <w:sz w:val="24"/>
+          <w:szCs w:val="24"/>
+        </w:rPr>
+      </w:pPr>
+    </w:p>
+    <w:p>
+      <w:pPr>
+        <w:rPr>
+          <w:rFonts w:ascii="Times New Roman" w:hAnsi="Times New Roman" w:cs="Times New Roman"/>
+          <w:sz w:val="24"/>
+          <w:szCs w:val="24"/>
+        </w:rPr>
+      </w:pPr>
+      <w:r>
+        <w:rPr>
+          <w:rFonts w:ascii="Times New Roman" w:hAnsi="Times New Roman" w:cs="Times New Roman"/>
+          <w:sz w:val="24"/>
+          <w:szCs w:val="24"/>
+        </w:rPr>
+        <w:t>The preliminary plan prompt constructor creates a system prompt instructing the model in a two-step plan generation process. Firstly, it guides the model to select hotels from the provided list, shaping the accommodation aspect of the plan. Secondly, it directs the model to generate a detailed itinerary for each day of the trip. Subsequently, the GPT model returns the preliminary plan to the user.</w:t>
+      </w:r>
+    </w:p>
+    <w:p>
+      <w:pPr>
+        <w:rPr>
+          <w:rFonts w:ascii="Times New Roman" w:hAnsi="Times New Roman" w:cs="Times New Roman"/>
+          <w:sz w:val="24"/>
+          <w:szCs w:val="24"/>
+        </w:rPr>
+      </w:pPr>
+    </w:p>
+    <w:p>
+      <w:pPr>
+        <w:rPr>
+          <w:rFonts w:ascii="Microsoft YaHei UI" w:eastAsia="Microsoft YaHei UI" w:hAnsi="Microsoft YaHei UI"/>
+          <w:color w:val="242424"/>
+          <w:sz w:val="23"/>
+          <w:szCs w:val="23"/>
+        </w:rPr>
+      </w:pPr>
+      <w:r>
+        <w:rPr>
+          <w:rFonts w:ascii="Microsoft YaHei UI" w:eastAsia="Microsoft YaHei UI" w:hAnsi="Microsoft YaHei UI"/>
+          <w:color w:val="242424"/>
+          <w:sz w:val="23"/>
+          <w:szCs w:val="23"/>
+        </w:rPr>
+        <w:t xml:space="preserve">The improved plan generator shares a similar structure with the preliminary plan generator but diverges in terms of logic and content flow. </w:t>
+      </w:r>
+    </w:p>
+    <w:p>
+      <w:pPr>
+        <w:rPr>
+          <w:rFonts w:ascii="Microsoft YaHei UI" w:eastAsia="Microsoft YaHei UI" w:hAnsi="Microsoft YaHei UI"/>
+          <w:color w:val="242424"/>
+          <w:sz w:val="23"/>
+          <w:szCs w:val="23"/>
+        </w:rPr>
+      </w:pPr>
+    </w:p>
+    <w:p>
+      <w:pPr>
+        <w:pStyle w:val="NormalWeb"/>
+        <w:pBdr>
+          <w:top w:val="single" w:sz="2" w:space="0" w:color="D9D9E3"/>
+          <w:left w:val="single" w:sz="2" w:space="0" w:color="D9D9E3"/>
+          <w:bottom w:val="single" w:sz="2" w:space="0" w:color="D9D9E3"/>
+          <w:right w:val="single" w:sz="2" w:space="0" w:color="D9D9E3"/>
+        </w:pBdr>
+        <w:spacing w:before="300" w:beforeAutospacing="0" w:after="300" w:afterAutospacing="0"/>
+        <w:rPr>
+          <w:rFonts w:ascii="Microsoft YaHei UI" w:eastAsia="Microsoft YaHei UI" w:hAnsi="Microsoft YaHei UI" w:cstheme="minorBidi"/>
+          <w:kern w:val="2"/>
+          <w:sz w:val="23"/>
+          <w:szCs w:val="23"/>
+          <w14:ligatures w14:val="standardContextual"/>
+        </w:rPr>
+      </w:pPr>
+      <w:r>
+        <w:rPr>
+          <w:rFonts w:ascii="Microsoft YaHei UI" w:eastAsia="Microsoft YaHei UI" w:hAnsi="Microsoft YaHei UI" w:cstheme="minorBidi"/>
+          <w:kern w:val="2"/>
+          <w:sz w:val="23"/>
+          <w:szCs w:val="23"/>
+          <w14:ligatures w14:val="standardContextual"/>
+        </w:rPr>
+        <w:t>The Improved Plan Generator shares a similar structure with the Preliminary Plan Generator but diverges in terms of logic and content flow. It primarily comprises three components: the Improved Plan Prompt Constructor, Data Processor, and Hotel Improvement Prompt Constructor.</w:t>
+      </w:r>
+    </w:p>
+    <w:p>
+      <w:pPr>
+        <w:pStyle w:val="NormalWeb"/>
+        <w:pBdr>
+          <w:top w:val="single" w:sz="2" w:space="0" w:color="D9D9E3"/>
+          <w:left w:val="single" w:sz="2" w:space="0" w:color="D9D9E3"/>
+          <w:bottom w:val="single" w:sz="2" w:space="0" w:color="D9D9E3"/>
+          <w:right w:val="single" w:sz="2" w:space="0" w:color="D9D9E3"/>
+        </w:pBdr>
+        <w:spacing w:before="300" w:beforeAutospacing="0" w:after="300" w:afterAutospacing="0"/>
+        <w:rPr>
+          <w:rFonts w:ascii="Microsoft YaHei UI" w:eastAsia="Microsoft YaHei UI" w:hAnsi="Microsoft YaHei UI" w:cstheme="minorBidi"/>
+          <w:kern w:val="2"/>
+          <w:sz w:val="23"/>
+          <w:szCs w:val="23"/>
+          <w14:ligatures w14:val="standardContextual"/>
+        </w:rPr>
+      </w:pPr>
+      <w:r>
+        <w:rPr>
+          <w:rFonts w:ascii="Microsoft YaHei UI" w:eastAsia="Microsoft YaHei UI" w:hAnsi="Microsoft YaHei UI" w:cstheme="minorBidi"/>
+          <w:kern w:val="2"/>
+          <w:sz w:val="23"/>
+          <w:szCs w:val="23"/>
+          <w14:ligatures w14:val="standardContextual"/>
+        </w:rPr>
+        <w:t xml:space="preserve">The Improved Plan Prompt Constructor is responsible for generating a system prompt that guides the GPT model to produce either a JSON or an enhanced plan based on the user's preference to modify hotels or attractions. An excerpt from the </w:t>
+      </w:r>
+      <w:r>
+        <w:rPr>
+          <w:rFonts w:ascii="Microsoft YaHei UI" w:eastAsia="Microsoft YaHei UI" w:hAnsi="Microsoft YaHei UI" w:cstheme="minorBidi"/>
+          <w:kern w:val="2"/>
+          <w:sz w:val="23"/>
+          <w:szCs w:val="23"/>
+          <w14:ligatures w14:val="standardContextual"/>
+        </w:rPr>
+        <w:lastRenderedPageBreak/>
+        <w:t>prompt illustrates this functionality: "You are a trip planner tasked with refining the provided plan according to the user's specifications. Your changes should be limited to details based on the user's requirements. If the user wishes to enhance activities, do not alter hotel details; if the user wants to modify hotel information, output ONLY a JSON file." Utilizing the Persona pattern mentioned earlier, the model is instructed to assume the role of a trip planner, facilitating the enhancement of the plan from a trip planner's perspective. The prompt then directs the model to decide whether to generate a JSON or an improved plan by replacing the existing attractions with the user's specified points of interest. The preliminary plan is seamlessly integrated into the system prompt, allowing the model to make enhancements to the attractions before returning the refined plan to the user.</w:t>
+      </w:r>
+    </w:p>
+    <w:p>
+      <w:pPr>
+        <w:pStyle w:val="NormalWeb"/>
+        <w:pBdr>
+          <w:top w:val="single" w:sz="2" w:space="0" w:color="D9D9E3"/>
+          <w:left w:val="single" w:sz="2" w:space="0" w:color="D9D9E3"/>
+          <w:bottom w:val="single" w:sz="2" w:space="0" w:color="D9D9E3"/>
+          <w:right w:val="single" w:sz="2" w:space="0" w:color="D9D9E3"/>
+        </w:pBdr>
+        <w:spacing w:before="300" w:beforeAutospacing="0" w:after="0" w:afterAutospacing="0"/>
+        <w:rPr>
+          <w:rFonts w:ascii="Microsoft YaHei UI" w:eastAsia="Microsoft YaHei UI" w:hAnsi="Microsoft YaHei UI" w:cstheme="minorBidi"/>
+          <w:kern w:val="2"/>
+          <w:sz w:val="23"/>
+          <w:szCs w:val="23"/>
+          <w14:ligatures w14:val="standardContextual"/>
+        </w:rPr>
+      </w:pPr>
+      <w:proofErr w:type="gramStart"/>
+      <w:r>
+        <w:rPr>
+          <w:rFonts w:ascii="Microsoft YaHei UI" w:eastAsia="Microsoft YaHei UI" w:hAnsi="Microsoft YaHei UI" w:cstheme="minorBidi"/>
+          <w:kern w:val="2"/>
+          <w:sz w:val="23"/>
+          <w:szCs w:val="23"/>
+          <w14:ligatures w14:val="standardContextual"/>
+        </w:rPr>
+        <w:t>In the event that</w:t>
+      </w:r>
+      <w:proofErr w:type="gramEnd"/>
+      <w:r>
+        <w:rPr>
+          <w:rFonts w:ascii="Microsoft YaHei UI" w:eastAsia="Microsoft YaHei UI" w:hAnsi="Microsoft YaHei UI" w:cstheme="minorBidi"/>
+          <w:kern w:val="2"/>
+          <w:sz w:val="23"/>
+          <w:szCs w:val="23"/>
+          <w14:ligatures w14:val="standardContextual"/>
+        </w:rPr>
+        <w:t xml:space="preserve"> the GPT determines the user's intention to improve hotels, it considers the user's new requirements and generates a JSON file using the same rules as the JSON prompt constructor. In this scenario, the Data Processor executes a process akin to that in the Preliminary Plan Generator, producing a list of hotel information. This information is then delivered to the Hotel Improvement Prompt Constructor, which constructs a system prompt incorporating the provided hotel list, the preliminary plan, and instructions for the model to focus solely on changing the hotels.</w:t>
+      </w:r>
+    </w:p>
+    <w:p>
+      <w:pPr>
+        <w:rPr>
+          <w:rFonts w:ascii="Microsoft YaHei UI" w:eastAsia="Microsoft YaHei UI" w:hAnsi="Microsoft YaHei UI"/>
+          <w:sz w:val="23"/>
+          <w:szCs w:val="23"/>
+        </w:rPr>
+      </w:pPr>
+      <w:r>
+        <w:rPr>
+          <w:rFonts w:ascii="Microsoft YaHei UI" w:eastAsia="Microsoft YaHei UI" w:hAnsi="Microsoft YaHei UI"/>
+          <w:sz w:val="23"/>
+          <w:szCs w:val="23"/>
+        </w:rPr>
+        <w:t>.</w:t>
+      </w:r>
+    </w:p>
+    <w:p>
+      <w:pPr>
+        <w:rPr>
+          <w:rFonts w:ascii="Microsoft YaHei UI" w:eastAsia="Microsoft YaHei UI" w:hAnsi="Microsoft YaHei UI"/>
+          <w:color w:val="242424"/>
+          <w:sz w:val="23"/>
+          <w:szCs w:val="23"/>
+          <w:shd w:val="pct15" w:color="auto" w:fill="FFFFFF"/>
+        </w:rPr>
+      </w:pPr>
+    </w:p>
+    <w:p>
+      <w:pPr>
+        <w:rPr>
+          <w:rFonts w:ascii="Microsoft YaHei UI" w:eastAsia="Microsoft YaHei UI" w:hAnsi="Microsoft YaHei UI"/>
+          <w:color w:val="242424"/>
+          <w:sz w:val="23"/>
+          <w:szCs w:val="23"/>
+          <w:shd w:val="clear" w:color="auto" w:fill="FFFFFF"/>
+        </w:rPr>
+      </w:pPr>
+    </w:p>
+    <w:p>
+      <w:pPr>
+        <w:rPr>
+          <w:rFonts w:ascii="Microsoft YaHei UI" w:eastAsia="Microsoft YaHei UI" w:hAnsi="Microsoft YaHei UI"/>
+          <w:color w:val="242424"/>
+          <w:sz w:val="23"/>
+          <w:szCs w:val="23"/>
+          <w:shd w:val="clear" w:color="auto" w:fill="FFFFFF"/>
+        </w:rPr>
+      </w:pPr>
+    </w:p>
+    <w:p>
+      <w:pPr>
+        <w:rPr>
+          <w:rFonts w:ascii="Microsoft YaHei UI" w:eastAsia="Microsoft YaHei UI" w:hAnsi="Microsoft YaHei UI"/>
+          <w:color w:val="242424"/>
+          <w:sz w:val="23"/>
+          <w:szCs w:val="23"/>
+          <w:shd w:val="clear" w:color="auto" w:fill="FFFFFF"/>
+        </w:rPr>
+      </w:pPr>
     </w:p>
     <w:p>
       <w:pPr>
@@ -623,6 +1173,287 @@
       <w:pPr>
         <w:rPr>
           <w:rFonts w:ascii="Times New Roman" w:hAnsi="Times New Roman" w:cs="Times New Roman"/>
+          <w:sz w:val="24"/>
+          <w:szCs w:val="24"/>
+        </w:rPr>
+      </w:pPr>
+      <w:r>
+        <w:rPr>
+          <w:rFonts w:ascii="Times New Roman" w:hAnsi="Times New Roman" w:cs="Times New Roman"/>
+          <w:sz w:val="24"/>
+          <w:szCs w:val="24"/>
+        </w:rPr>
+        <w:t>GenPerfectTrip</w:t>
+      </w:r>
+      <w:r>
+        <w:rPr>
+          <w:rFonts w:ascii="Times New Roman" w:hAnsi="Times New Roman" w:cs="Times New Roman"/>
+          <w:sz w:val="24"/>
+          <w:szCs w:val="24"/>
+        </w:rPr>
+        <w:t xml:space="preserve"> </w:t>
+      </w:r>
+      <w:r>
+        <w:rPr>
+          <w:rFonts w:ascii="Times New Roman" w:hAnsi="Times New Roman" w:cs="Times New Roman"/>
+          <w:sz w:val="24"/>
+          <w:szCs w:val="24"/>
+        </w:rPr>
+        <w:t>demonstrated notable success in generating comprehensive and personalized trip plans for users, encompassing hotel selections and detailed trip itineraries</w:t>
+      </w:r>
+      <w:r>
+        <w:rPr>
+          <w:rFonts w:ascii="Times New Roman" w:hAnsi="Times New Roman" w:cs="Times New Roman"/>
+          <w:sz w:val="24"/>
+          <w:szCs w:val="24"/>
+        </w:rPr>
+        <w:t xml:space="preserve">, </w:t>
+      </w:r>
+      <w:r>
+        <w:rPr>
+          <w:rFonts w:ascii="Times New Roman" w:hAnsi="Times New Roman" w:cs="Times New Roman"/>
+          <w:sz w:val="24"/>
+          <w:szCs w:val="24"/>
+        </w:rPr>
+        <w:t>which perfectly align with their requirements and preferences</w:t>
+      </w:r>
+      <w:r>
+        <w:rPr>
+          <w:rFonts w:ascii="Times New Roman" w:hAnsi="Times New Roman" w:cs="Times New Roman"/>
+          <w:sz w:val="24"/>
+          <w:szCs w:val="24"/>
+        </w:rPr>
+        <w:t xml:space="preserve"> such as the destination, </w:t>
+      </w:r>
+      <w:r>
+        <w:rPr>
+          <w:rFonts w:ascii="Times New Roman" w:hAnsi="Times New Roman" w:cs="Times New Roman"/>
+          <w:sz w:val="24"/>
+          <w:szCs w:val="24"/>
+        </w:rPr>
+        <w:t>trip duration, budget constraints</w:t>
+      </w:r>
+      <w:r>
+        <w:rPr>
+          <w:rFonts w:ascii="Times New Roman" w:hAnsi="Times New Roman" w:cs="Times New Roman"/>
+          <w:sz w:val="24"/>
+          <w:szCs w:val="24"/>
+        </w:rPr>
+        <w:t>, and specific attractions</w:t>
+      </w:r>
+      <w:r>
+        <w:rPr>
+          <w:rFonts w:ascii="Times New Roman" w:hAnsi="Times New Roman" w:cs="Times New Roman"/>
+          <w:sz w:val="24"/>
+          <w:szCs w:val="24"/>
+        </w:rPr>
+        <w:t xml:space="preserve"> of interest</w:t>
+      </w:r>
+      <w:r>
+        <w:rPr>
+          <w:rFonts w:ascii="Times New Roman" w:hAnsi="Times New Roman" w:cs="Times New Roman" w:hint="eastAsia"/>
+          <w:sz w:val="24"/>
+          <w:szCs w:val="24"/>
+        </w:rPr>
+        <w:t>.</w:t>
+      </w:r>
+      <w:r>
+        <w:rPr>
+          <w:rFonts w:ascii="Times New Roman" w:hAnsi="Times New Roman" w:cs="Times New Roman"/>
+          <w:sz w:val="24"/>
+          <w:szCs w:val="24"/>
+        </w:rPr>
+        <w:t xml:space="preserve"> </w:t>
+      </w:r>
+      <w:r>
+        <w:rPr>
+          <w:rFonts w:ascii="Times New Roman" w:hAnsi="Times New Roman" w:cs="Times New Roman"/>
+          <w:sz w:val="24"/>
+          <w:szCs w:val="24"/>
+        </w:rPr>
+        <w:t xml:space="preserve">One notable aspect is the </w:t>
+      </w:r>
+      <w:r>
+        <w:rPr>
+          <w:rFonts w:ascii="Times New Roman" w:hAnsi="Times New Roman" w:cs="Times New Roman"/>
+          <w:sz w:val="24"/>
+          <w:szCs w:val="24"/>
+        </w:rPr>
+        <w:t>application’s</w:t>
+      </w:r>
+      <w:r>
+        <w:rPr>
+          <w:rFonts w:ascii="Times New Roman" w:hAnsi="Times New Roman" w:cs="Times New Roman"/>
+          <w:sz w:val="24"/>
+          <w:szCs w:val="24"/>
+        </w:rPr>
+        <w:t xml:space="preserve"> ability to seamlessly combine both hotel selection and itinerary planning in a single solution</w:t>
+      </w:r>
+      <w:r>
+        <w:rPr>
+          <w:rFonts w:ascii="Times New Roman" w:hAnsi="Times New Roman" w:cs="Times New Roman"/>
+          <w:sz w:val="24"/>
+          <w:szCs w:val="24"/>
+        </w:rPr>
+        <w:t>, which set GenPerfectTrip apart</w:t>
+      </w:r>
+      <w:r>
+        <w:rPr>
+          <w:rFonts w:ascii="Times New Roman" w:hAnsi="Times New Roman" w:cs="Times New Roman"/>
+          <w:sz w:val="24"/>
+          <w:szCs w:val="24"/>
+        </w:rPr>
+        <w:t xml:space="preserve">, especially in comparison to </w:t>
+      </w:r>
+      <w:r>
+        <w:rPr>
+          <w:rFonts w:ascii="Times New Roman" w:hAnsi="Times New Roman" w:cs="Times New Roman"/>
+          <w:sz w:val="24"/>
+          <w:szCs w:val="24"/>
+        </w:rPr>
+        <w:t xml:space="preserve">the </w:t>
+      </w:r>
+      <w:r>
+        <w:rPr>
+          <w:rFonts w:ascii="Times New Roman" w:hAnsi="Times New Roman" w:cs="Times New Roman"/>
+          <w:sz w:val="24"/>
+          <w:szCs w:val="24"/>
+        </w:rPr>
+        <w:t>existing Expedia's plugin.</w:t>
+      </w:r>
+      <w:r>
+        <w:rPr>
+          <w:rFonts w:ascii="Times New Roman" w:hAnsi="Times New Roman" w:cs="Times New Roman"/>
+          <w:sz w:val="24"/>
+          <w:szCs w:val="24"/>
+        </w:rPr>
+        <w:t xml:space="preserve"> </w:t>
+      </w:r>
+      <w:r>
+        <w:rPr>
+          <w:rFonts w:ascii="Times New Roman" w:hAnsi="Times New Roman" w:cs="Times New Roman"/>
+          <w:sz w:val="24"/>
+          <w:szCs w:val="24"/>
+        </w:rPr>
+        <w:t>Through the development of GenPerfectTrip,</w:t>
+      </w:r>
+      <w:r>
+        <w:rPr>
+          <w:rFonts w:ascii="Times New Roman" w:hAnsi="Times New Roman" w:cs="Times New Roman"/>
+          <w:sz w:val="24"/>
+          <w:szCs w:val="24"/>
+        </w:rPr>
+        <w:t xml:space="preserve"> the most significant learning is the critical role of prompt engineering and the boundless possibilities that GPT offers</w:t>
+      </w:r>
+      <w:r>
+        <w:rPr>
+          <w:rFonts w:ascii="Times New Roman" w:hAnsi="Times New Roman" w:cs="Times New Roman"/>
+          <w:sz w:val="24"/>
+          <w:szCs w:val="24"/>
+        </w:rPr>
+        <w:t xml:space="preserve">. </w:t>
+      </w:r>
+      <w:r>
+        <w:rPr>
+          <w:rFonts w:ascii="Times New Roman" w:hAnsi="Times New Roman" w:cs="Times New Roman"/>
+          <w:sz w:val="24"/>
+          <w:szCs w:val="24"/>
+        </w:rPr>
+        <w:t xml:space="preserve">When starting a similar project in the future, the development team </w:t>
+      </w:r>
+      <w:r>
+        <w:rPr>
+          <w:rFonts w:ascii="Times New Roman" w:hAnsi="Times New Roman" w:cs="Times New Roman"/>
+          <w:sz w:val="24"/>
+          <w:szCs w:val="24"/>
+        </w:rPr>
+        <w:t xml:space="preserve">would build it on the top of this project and utilize prompt engineering and GPT to implement more detailed trip arrangements such as hotel booking, </w:t>
+      </w:r>
+      <w:r>
+        <w:rPr>
+          <w:rFonts w:ascii="Times New Roman" w:hAnsi="Times New Roman" w:cs="Times New Roman"/>
+          <w:sz w:val="24"/>
+          <w:szCs w:val="24"/>
+        </w:rPr>
+        <w:t>ticket purchas</w:t>
+      </w:r>
+      <w:r>
+        <w:rPr>
+          <w:rFonts w:ascii="Times New Roman" w:hAnsi="Times New Roman" w:cs="Times New Roman"/>
+          <w:sz w:val="24"/>
+          <w:szCs w:val="24"/>
+        </w:rPr>
+        <w:t>ing</w:t>
+      </w:r>
+      <w:r>
+        <w:rPr>
+          <w:rFonts w:ascii="Times New Roman" w:hAnsi="Times New Roman" w:cs="Times New Roman"/>
+          <w:sz w:val="24"/>
+          <w:szCs w:val="24"/>
+        </w:rPr>
+        <w:t>, UBER request</w:t>
+      </w:r>
+      <w:r>
+        <w:rPr>
+          <w:rFonts w:ascii="Times New Roman" w:hAnsi="Times New Roman" w:cs="Times New Roman"/>
+          <w:sz w:val="24"/>
+          <w:szCs w:val="24"/>
+        </w:rPr>
+        <w:t>s</w:t>
+      </w:r>
+      <w:r>
+        <w:rPr>
+          <w:rFonts w:ascii="Times New Roman" w:hAnsi="Times New Roman" w:cs="Times New Roman"/>
+          <w:sz w:val="24"/>
+          <w:szCs w:val="24"/>
+        </w:rPr>
+        <w:t>, and restaurant reservation</w:t>
+      </w:r>
+      <w:r>
+        <w:rPr>
+          <w:rFonts w:ascii="Times New Roman" w:hAnsi="Times New Roman" w:cs="Times New Roman"/>
+          <w:sz w:val="24"/>
+          <w:szCs w:val="24"/>
+        </w:rPr>
+        <w:t>s</w:t>
+      </w:r>
+      <w:r>
+        <w:rPr>
+          <w:rFonts w:ascii="Times New Roman" w:hAnsi="Times New Roman" w:cs="Times New Roman"/>
+          <w:sz w:val="24"/>
+          <w:szCs w:val="24"/>
+        </w:rPr>
+        <w:t xml:space="preserve"> that come with the plan generated</w:t>
+      </w:r>
+      <w:r>
+        <w:rPr>
+          <w:rFonts w:ascii="Times New Roman" w:hAnsi="Times New Roman" w:cs="Times New Roman"/>
+          <w:sz w:val="24"/>
+          <w:szCs w:val="24"/>
+        </w:rPr>
+        <w:t xml:space="preserve">. </w:t>
+      </w:r>
+      <w:r>
+        <w:rPr>
+          <w:rFonts w:ascii="Times New Roman" w:hAnsi="Times New Roman" w:cs="Times New Roman"/>
+          <w:sz w:val="24"/>
+          <w:szCs w:val="24"/>
+        </w:rPr>
+        <w:t>With just a single tap, users can have all aspects of their trip meticulously prepared.</w:t>
+      </w:r>
+      <w:r>
+        <w:rPr>
+          <w:rFonts w:ascii="Times New Roman" w:hAnsi="Times New Roman" w:cs="Times New Roman"/>
+          <w:sz w:val="24"/>
+          <w:szCs w:val="24"/>
+        </w:rPr>
+        <w:t xml:space="preserve"> </w:t>
+      </w:r>
+    </w:p>
+    <w:p>
+      <w:pPr>
+        <w:rPr>
+          <w:rFonts w:ascii="Times New Roman" w:hAnsi="Times New Roman" w:cs="Times New Roman"/>
           <w:b/>
           <w:bCs/>
           <w:sz w:val="28"/>
@@ -649,6 +1480,218 @@
           <w:szCs w:val="28"/>
         </w:rPr>
         <w:t>Individual Contribution ~50</w:t>
+      </w:r>
+    </w:p>
+    <w:p>
+      <w:pPr>
+        <w:pStyle w:val="ListParagraph"/>
+        <w:numPr>
+          <w:ilvl w:val="0"/>
+          <w:numId w:val="7"/>
+        </w:numPr>
+        <w:rPr>
+          <w:rFonts w:ascii="Times New Roman" w:hAnsi="Times New Roman" w:cs="Times New Roman"/>
+          <w:sz w:val="24"/>
+          <w:szCs w:val="24"/>
+        </w:rPr>
+      </w:pPr>
+      <w:r>
+        <w:rPr>
+          <w:rFonts w:ascii="Times New Roman" w:hAnsi="Times New Roman" w:cs="Times New Roman"/>
+          <w:sz w:val="24"/>
+          <w:szCs w:val="24"/>
+        </w:rPr>
+        <w:t xml:space="preserve">Was responsible for </w:t>
+      </w:r>
+      <w:r>
+        <w:rPr>
+          <w:rFonts w:ascii="Times New Roman" w:hAnsi="Times New Roman" w:cs="Times New Roman"/>
+          <w:sz w:val="24"/>
+          <w:szCs w:val="24"/>
+        </w:rPr>
+        <w:t>c</w:t>
+      </w:r>
+      <w:r>
+        <w:rPr>
+          <w:rFonts w:ascii="Times New Roman" w:hAnsi="Times New Roman" w:cs="Times New Roman"/>
+          <w:sz w:val="24"/>
+          <w:szCs w:val="24"/>
+        </w:rPr>
+        <w:t xml:space="preserve">onstructing the system prompt for generating the preliminary plan.  </w:t>
+      </w:r>
+    </w:p>
+    <w:p>
+      <w:pPr>
+        <w:pStyle w:val="ListParagraph"/>
+        <w:numPr>
+          <w:ilvl w:val="0"/>
+          <w:numId w:val="7"/>
+        </w:numPr>
+        <w:rPr>
+          <w:rFonts w:ascii="Times New Roman" w:hAnsi="Times New Roman" w:cs="Times New Roman"/>
+          <w:sz w:val="24"/>
+          <w:szCs w:val="24"/>
+        </w:rPr>
+      </w:pPr>
+      <w:r>
+        <w:rPr>
+          <w:rFonts w:ascii="Times New Roman" w:hAnsi="Times New Roman" w:cs="Times New Roman"/>
+          <w:sz w:val="24"/>
+          <w:szCs w:val="24"/>
+        </w:rPr>
+        <w:t>Set up the Django framework</w:t>
+      </w:r>
+    </w:p>
+    <w:p>
+      <w:pPr>
+        <w:pStyle w:val="ListParagraph"/>
+        <w:numPr>
+          <w:ilvl w:val="0"/>
+          <w:numId w:val="7"/>
+        </w:numPr>
+        <w:rPr>
+          <w:rFonts w:ascii="Times New Roman" w:hAnsi="Times New Roman" w:cs="Times New Roman"/>
+          <w:sz w:val="24"/>
+          <w:szCs w:val="24"/>
+        </w:rPr>
+      </w:pPr>
+      <w:r>
+        <w:rPr>
+          <w:rFonts w:ascii="Times New Roman" w:hAnsi="Times New Roman" w:cs="Times New Roman"/>
+          <w:sz w:val="24"/>
+          <w:szCs w:val="24"/>
+        </w:rPr>
+        <w:t>Implemented back-end logic and API integrations.</w:t>
+      </w:r>
+    </w:p>
+    <w:p>
+      <w:pPr>
+        <w:pStyle w:val="ListParagraph"/>
+        <w:numPr>
+          <w:ilvl w:val="0"/>
+          <w:numId w:val="7"/>
+        </w:numPr>
+        <w:rPr>
+          <w:rFonts w:ascii="Times New Roman" w:hAnsi="Times New Roman" w:cs="Times New Roman"/>
+          <w:sz w:val="24"/>
+          <w:szCs w:val="24"/>
+        </w:rPr>
+      </w:pPr>
+      <w:r>
+        <w:rPr>
+          <w:rFonts w:ascii="Times New Roman" w:hAnsi="Times New Roman" w:cs="Times New Roman"/>
+          <w:sz w:val="24"/>
+          <w:szCs w:val="24"/>
+        </w:rPr>
+        <w:t xml:space="preserve">Implemented </w:t>
+      </w:r>
+      <w:r>
+        <w:rPr>
+          <w:rFonts w:ascii="Times New Roman" w:hAnsi="Times New Roman" w:cs="Times New Roman"/>
+          <w:sz w:val="24"/>
+          <w:szCs w:val="24"/>
+        </w:rPr>
+        <w:t xml:space="preserve">the </w:t>
+      </w:r>
+      <w:r>
+        <w:rPr>
+          <w:rFonts w:ascii="Times New Roman" w:hAnsi="Times New Roman" w:cs="Times New Roman"/>
+          <w:sz w:val="24"/>
+          <w:szCs w:val="24"/>
+        </w:rPr>
+        <w:t xml:space="preserve">dynamic web scraping </w:t>
+      </w:r>
+      <w:r>
+        <w:rPr>
+          <w:rFonts w:ascii="Times New Roman" w:hAnsi="Times New Roman" w:cs="Times New Roman"/>
+          <w:sz w:val="24"/>
+          <w:szCs w:val="24"/>
+        </w:rPr>
+        <w:t xml:space="preserve">function </w:t>
+      </w:r>
+      <w:r>
+        <w:rPr>
+          <w:rFonts w:ascii="Times New Roman" w:hAnsi="Times New Roman" w:cs="Times New Roman"/>
+          <w:sz w:val="24"/>
+          <w:szCs w:val="24"/>
+        </w:rPr>
+        <w:t>by utilizing the Beautiful Soup library</w:t>
+      </w:r>
+      <w:r>
+        <w:rPr>
+          <w:rFonts w:ascii="Times New Roman" w:hAnsi="Times New Roman" w:cs="Times New Roman"/>
+          <w:sz w:val="24"/>
+          <w:szCs w:val="24"/>
+        </w:rPr>
+        <w:t xml:space="preserve">, which included JSON parsing, URL construction, web page </w:t>
+      </w:r>
+      <w:r>
+        <w:rPr>
+          <w:rFonts w:ascii="Times New Roman" w:hAnsi="Times New Roman" w:cs="Times New Roman"/>
+          <w:sz w:val="24"/>
+          <w:szCs w:val="24"/>
+        </w:rPr>
+        <w:t>parsing, and data extraction.</w:t>
+      </w:r>
+      <w:r>
+        <w:rPr>
+          <w:rFonts w:ascii="Times New Roman" w:hAnsi="Times New Roman" w:cs="Times New Roman"/>
+          <w:sz w:val="24"/>
+          <w:szCs w:val="24"/>
+        </w:rPr>
+        <w:t xml:space="preserve"> </w:t>
+      </w:r>
+    </w:p>
+    <w:p>
+      <w:pPr>
+        <w:pStyle w:val="ListParagraph"/>
+        <w:numPr>
+          <w:ilvl w:val="0"/>
+          <w:numId w:val="7"/>
+        </w:numPr>
+        <w:rPr>
+          <w:rFonts w:ascii="Times New Roman" w:hAnsi="Times New Roman" w:cs="Times New Roman"/>
+          <w:sz w:val="24"/>
+          <w:szCs w:val="24"/>
+        </w:rPr>
+      </w:pPr>
+      <w:r>
+        <w:rPr>
+          <w:rFonts w:ascii="Times New Roman" w:hAnsi="Times New Roman" w:cs="Times New Roman"/>
+          <w:sz w:val="24"/>
+          <w:szCs w:val="24"/>
+        </w:rPr>
+        <w:t>Designed and implemented the responsive front-end web interface</w:t>
+      </w:r>
+      <w:r>
+        <w:rPr>
+          <w:rFonts w:ascii="Times New Roman" w:hAnsi="Times New Roman" w:cs="Times New Roman"/>
+          <w:sz w:val="24"/>
+          <w:szCs w:val="24"/>
+        </w:rPr>
+        <w:t>.</w:t>
+      </w:r>
+    </w:p>
+    <w:p>
+      <w:pPr>
+        <w:pStyle w:val="ListParagraph"/>
+        <w:numPr>
+          <w:ilvl w:val="0"/>
+          <w:numId w:val="7"/>
+        </w:numPr>
+        <w:rPr>
+          <w:rFonts w:ascii="Times New Roman" w:hAnsi="Times New Roman" w:cs="Times New Roman"/>
+          <w:sz w:val="24"/>
+          <w:szCs w:val="24"/>
+        </w:rPr>
+      </w:pPr>
+      <w:r>
+        <w:rPr>
+          <w:rFonts w:ascii="Times New Roman" w:hAnsi="Times New Roman" w:cs="Times New Roman"/>
+          <w:sz w:val="24"/>
+          <w:szCs w:val="24"/>
+        </w:rPr>
+        <w:t xml:space="preserve">integrated JQuery to handle front-end side logic and dynamic content updates. </w:t>
       </w:r>
     </w:p>
     <w:sectPr>
@@ -661,9 +1704,110 @@
 </w:document>
 </file>
 
+<file path=word/endnotes.xml><?xml version="1.0" encoding="utf-8"?>
+<w:endnotes xmlns:wpc="http://schemas.microsoft.com/office/word/2010/wordprocessingCanvas" xmlns:cx="http://schemas.microsoft.com/office/drawing/2014/chartex" xmlns:cx1="http://schemas.microsoft.com/office/drawing/2015/9/8/chartex" xmlns:cx2="http://schemas.microsoft.com/office/drawing/2015/10/21/chartex" xmlns:cx3="http://schemas.microsoft.com/office/drawing/2016/5/9/chartex" xmlns:cx4="http://schemas.microsoft.com/office/drawing/2016/5/10/chartex" xmlns:cx5="http://schemas.microsoft.com/office/drawing/2016/5/11/chartex" xmlns:cx6="http://schemas.microsoft.com/office/drawing/2016/5/12/chartex" xmlns:cx7="http://schemas.microsoft.com/office/drawing/2016/5/13/chartex" xmlns:cx8="http://schemas.microsoft.com/office/drawing/2016/5/14/chartex" xmlns:mc="http://schemas.openxmlformats.org/markup-compatibility/2006" xmlns:aink="http://schemas.microsoft.com/office/drawing/2016/ink" xmlns:am3d="http://schemas.microsoft.com/office/drawing/2017/model3d" xmlns:o="urn:schemas-microsoft-com:office:office" xmlns:oel="http://schemas.microsoft.com/office/2019/extlst" xmlns:r="http://schemas.openxmlformats.org/officeDocument/2006/relationships" xmlns:m="http://schemas.openxmlformats.org/officeDocument/2006/math" xmlns:v="urn:schemas-microsoft-com:vml" xmlns:wp14="http://schemas.microsoft.com/office/word/2010/wordprocessingDrawing" xmlns:wp="http://schemas.openxmlformats.org/drawingml/2006/wordprocessingDrawing" xmlns:w10="urn:schemas-microsoft-com:office:word" xmlns:w="http://schemas.openxmlformats.org/wordprocessingml/2006/main" xmlns:w14="http://schemas.microsoft.com/office/word/2010/wordml" xmlns:w15="http://schemas.microsoft.com/office/word/2012/wordml" xmlns:w16cex="http://schemas.microsoft.com/office/word/2018/wordml/cex" xmlns:w16cid="http://schemas.microsoft.com/office/word/2016/wordml/cid" xmlns:w16="http://schemas.microsoft.com/office/word/2018/wordml" xmlns:w16sdtdh="http://schemas.microsoft.com/office/word/2020/wordml/sdtdatahash" xmlns:w16se="http://schemas.microsoft.com/office/word/2015/wordml/symex" xmlns:wpg="http://schemas.microsoft.com/office/word/2010/wordprocessingGroup" xmlns:wpi="http://schemas.microsoft.com/office/word/2010/wordprocessingInk" xmlns:wne="http://schemas.microsoft.com/office/word/2006/wordml" xmlns:wps="http://schemas.microsoft.com/office/word/2010/wordprocessingShape" mc:Ignorable="w14 w15 w16se w16cid w16 w16cex w16sdtdh wp14">
+  <w:endnote w:type="separator" w:id="-1">
+    <w:p>
+      <w:pPr>
+        <w:spacing w:after="0" w:line="240" w:lineRule="auto"/>
+      </w:pPr>
+      <w:r>
+        <w:separator/>
+      </w:r>
+    </w:p>
+  </w:endnote>
+  <w:endnote w:type="continuationSeparator" w:id="0">
+    <w:p>
+      <w:pPr>
+        <w:spacing w:after="0" w:line="240" w:lineRule="auto"/>
+      </w:pPr>
+      <w:r>
+        <w:continuationSeparator/>
+      </w:r>
+    </w:p>
+  </w:endnote>
+</w:endnotes>
+</file>
+
+<file path=word/footnotes.xml><?xml version="1.0" encoding="utf-8"?>
+<w:footnotes xmlns:wpc="http://schemas.microsoft.com/office/word/2010/wordprocessingCanvas" xmlns:cx="http://schemas.microsoft.com/office/drawing/2014/chartex" xmlns:cx1="http://schemas.microsoft.com/office/drawing/2015/9/8/chartex" xmlns:cx2="http://schemas.microsoft.com/office/drawing/2015/10/21/chartex" xmlns:cx3="http://schemas.microsoft.com/office/drawing/2016/5/9/chartex" xmlns:cx4="http://schemas.microsoft.com/office/drawing/2016/5/10/chartex" xmlns:cx5="http://schemas.microsoft.com/office/drawing/2016/5/11/chartex" xmlns:cx6="http://schemas.microsoft.com/office/drawing/2016/5/12/chartex" xmlns:cx7="http://schemas.microsoft.com/office/drawing/2016/5/13/chartex" xmlns:cx8="http://schemas.microsoft.com/office/drawing/2016/5/14/chartex" xmlns:mc="http://schemas.openxmlformats.org/markup-compatibility/2006" xmlns:aink="http://schemas.microsoft.com/office/drawing/2016/ink" xmlns:am3d="http://schemas.microsoft.com/office/drawing/2017/model3d" xmlns:o="urn:schemas-microsoft-com:office:office" xmlns:oel="http://schemas.microsoft.com/office/2019/extlst" xmlns:r="http://schemas.openxmlformats.org/officeDocument/2006/relationships" xmlns:m="http://schemas.openxmlformats.org/officeDocument/2006/math" xmlns:v="urn:schemas-microsoft-com:vml" xmlns:wp14="http://schemas.microsoft.com/office/word/2010/wordprocessingDrawing" xmlns:wp="http://schemas.openxmlformats.org/drawingml/2006/wordprocessingDrawing" xmlns:w10="urn:schemas-microsoft-com:office:word" xmlns:w="http://schemas.openxmlformats.org/wordprocessingml/2006/main" xmlns:w14="http://schemas.microsoft.com/office/word/2010/wordml" xmlns:w15="http://schemas.microsoft.com/office/word/2012/wordml" xmlns:w16cex="http://schemas.microsoft.com/office/word/2018/wordml/cex" xmlns:w16cid="http://schemas.microsoft.com/office/word/2016/wordml/cid" xmlns:w16="http://schemas.microsoft.com/office/word/2018/wordml" xmlns:w16sdtdh="http://schemas.microsoft.com/office/word/2020/wordml/sdtdatahash" xmlns:w16se="http://schemas.microsoft.com/office/word/2015/wordml/symex" xmlns:wpg="http://schemas.microsoft.com/office/word/2010/wordprocessingGroup" xmlns:wpi="http://schemas.microsoft.com/office/word/2010/wordprocessingInk" xmlns:wne="http://schemas.microsoft.com/office/word/2006/wordml" xmlns:wps="http://schemas.microsoft.com/office/word/2010/wordprocessingShape" mc:Ignorable="w14 w15 w16se w16cid w16 w16cex w16sdtdh wp14">
+  <w:footnote w:type="separator" w:id="-1">
+    <w:p>
+      <w:pPr>
+        <w:spacing w:after="0" w:line="240" w:lineRule="auto"/>
+      </w:pPr>
+      <w:r>
+        <w:separator/>
+      </w:r>
+    </w:p>
+  </w:footnote>
+  <w:footnote w:type="continuationSeparator" w:id="0">
+    <w:p>
+      <w:pPr>
+        <w:spacing w:after="0" w:line="240" w:lineRule="auto"/>
+      </w:pPr>
+      <w:r>
+        <w:continuationSeparator/>
+      </w:r>
+    </w:p>
+  </w:footnote>
+</w:footnotes>
+</file>
+
 <file path=word/numbering.xml><?xml version="1.0" encoding="utf-8"?>
 <w:numbering xmlns:wpc="http://schemas.microsoft.com/office/word/2010/wordprocessingCanvas" xmlns:cx="http://schemas.microsoft.com/office/drawing/2014/chartex" xmlns:cx1="http://schemas.microsoft.com/office/drawing/2015/9/8/chartex" xmlns:cx2="http://schemas.microsoft.com/office/drawing/2015/10/21/chartex" xmlns:cx3="http://schemas.microsoft.com/office/drawing/2016/5/9/chartex" xmlns:cx4="http://schemas.microsoft.com/office/drawing/2016/5/10/chartex" xmlns:cx5="http://schemas.microsoft.com/office/drawing/2016/5/11/chartex" xmlns:cx6="http://schemas.microsoft.com/office/drawing/2016/5/12/chartex" xmlns:cx7="http://schemas.microsoft.com/office/drawing/2016/5/13/chartex" xmlns:cx8="http://schemas.microsoft.com/office/drawing/2016/5/14/chartex" xmlns:mc="http://schemas.openxmlformats.org/markup-compatibility/2006" xmlns:aink="http://schemas.microsoft.com/office/drawing/2016/ink" xmlns:am3d="http://schemas.microsoft.com/office/drawing/2017/model3d" xmlns:o="urn:schemas-microsoft-com:office:office" xmlns:oel="http://schemas.microsoft.com/office/2019/extlst" xmlns:r="http://schemas.openxmlformats.org/officeDocument/2006/relationships" xmlns:m="http://schemas.openxmlformats.org/officeDocument/2006/math" xmlns:v="urn:schemas-microsoft-com:vml" xmlns:wp14="http://schemas.microsoft.com/office/word/2010/wordprocessingDrawing" xmlns:wp="http://schemas.openxmlformats.org/drawingml/2006/wordprocessingDrawing" xmlns:w10="urn:schemas-microsoft-com:office:word" xmlns:w="http://schemas.openxmlformats.org/wordprocessingml/2006/main" xmlns:w14="http://schemas.microsoft.com/office/word/2010/wordml" xmlns:w15="http://schemas.microsoft.com/office/word/2012/wordml" xmlns:w16cex="http://schemas.microsoft.com/office/word/2018/wordml/cex" xmlns:w16cid="http://schemas.microsoft.com/office/word/2016/wordml/cid" xmlns:w16="http://schemas.microsoft.com/office/word/2018/wordml" xmlns:w16sdtdh="http://schemas.microsoft.com/office/word/2020/wordml/sdtdatahash" xmlns:w16se="http://schemas.microsoft.com/office/word/2015/wordml/symex" xmlns:wpg="http://schemas.microsoft.com/office/word/2010/wordprocessingGroup" xmlns:wpi="http://schemas.microsoft.com/office/word/2010/wordprocessingInk" xmlns:wne="http://schemas.microsoft.com/office/word/2006/wordml" xmlns:wps="http://schemas.microsoft.com/office/word/2010/wordprocessingShape" mc:Ignorable="w14 w15 w16se w16cid w16 w16cex w16sdtdh wp14">
   <w:abstractNum w:abstractNumId="0" w15:restartNumberingAfterBreak="0">
+    <w:nsid w:val="C3254CE1"/>
+    <w:multiLevelType w:val="hybridMultilevel"/>
+    <w:tmpl w:val="FFFFFFFF"/>
+    <w:lvl w:ilvl="0" w:tplc="FFFFFFFF">
+      <w:start w:val="1"/>
+      <w:numFmt w:val="bullet"/>
+      <w:lvlText w:val="?"/>
+      <w:lvlJc w:val="left"/>
+    </w:lvl>
+    <w:lvl w:ilvl="1" w:tplc="FFFFFFFF">
+      <w:numFmt w:val="decimal"/>
+      <w:lvlText w:val=""/>
+      <w:lvlJc w:val="left"/>
+    </w:lvl>
+    <w:lvl w:ilvl="2" w:tplc="FFFFFFFF">
+      <w:numFmt w:val="decimal"/>
+      <w:lvlText w:val=""/>
+      <w:lvlJc w:val="left"/>
+    </w:lvl>
+    <w:lvl w:ilvl="3" w:tplc="FFFFFFFF">
+      <w:numFmt w:val="decimal"/>
+      <w:lvlText w:val=""/>
+      <w:lvlJc w:val="left"/>
+    </w:lvl>
+    <w:lvl w:ilvl="4" w:tplc="FFFFFFFF">
+      <w:numFmt w:val="decimal"/>
+      <w:lvlText w:val=""/>
+      <w:lvlJc w:val="left"/>
+    </w:lvl>
+    <w:lvl w:ilvl="5" w:tplc="FFFFFFFF">
+      <w:numFmt w:val="decimal"/>
+      <w:lvlText w:val=""/>
+      <w:lvlJc w:val="left"/>
+    </w:lvl>
+    <w:lvl w:ilvl="6" w:tplc="FFFFFFFF">
+      <w:numFmt w:val="decimal"/>
+      <w:lvlText w:val=""/>
+      <w:lvlJc w:val="left"/>
+    </w:lvl>
+    <w:lvl w:ilvl="7" w:tplc="FFFFFFFF">
+      <w:numFmt w:val="decimal"/>
+      <w:lvlText w:val=""/>
+      <w:lvlJc w:val="left"/>
+    </w:lvl>
+    <w:lvl w:ilvl="8" w:tplc="FFFFFFFF">
+      <w:numFmt w:val="decimal"/>
+      <w:lvlText w:val=""/>
+      <w:lvlJc w:val="left"/>
+    </w:lvl>
+  </w:abstractNum>
+  <w:abstractNum w:abstractNumId="1" w15:restartNumberingAfterBreak="0">
     <w:nsid w:val="081530B1"/>
     <w:multiLevelType w:val="hybridMultilevel"/>
     <w:tmpl w:val="ECA87266"/>
@@ -776,7 +1920,7 @@
       </w:rPr>
     </w:lvl>
   </w:abstractNum>
-  <w:abstractNum w:abstractNumId="1" w15:restartNumberingAfterBreak="0">
+  <w:abstractNum w:abstractNumId="2" w15:restartNumberingAfterBreak="0">
     <w:nsid w:val="1C3E1BEF"/>
     <w:multiLevelType w:val="hybridMultilevel"/>
     <w:tmpl w:val="B1549122"/>
@@ -889,7 +2033,7 @@
       </w:rPr>
     </w:lvl>
   </w:abstractNum>
-  <w:abstractNum w:abstractNumId="2" w15:restartNumberingAfterBreak="0">
+  <w:abstractNum w:abstractNumId="3" w15:restartNumberingAfterBreak="0">
     <w:nsid w:val="333A78E1"/>
     <w:multiLevelType w:val="hybridMultilevel"/>
     <w:tmpl w:val="365CAE02"/>
@@ -1002,7 +2146,7 @@
       </w:rPr>
     </w:lvl>
   </w:abstractNum>
-  <w:abstractNum w:abstractNumId="3" w15:restartNumberingAfterBreak="0">
+  <w:abstractNum w:abstractNumId="4" w15:restartNumberingAfterBreak="0">
     <w:nsid w:val="337C5090"/>
     <w:multiLevelType w:val="hybridMultilevel"/>
     <w:tmpl w:val="DC345FCC"/>
@@ -1115,7 +2259,7 @@
       </w:rPr>
     </w:lvl>
   </w:abstractNum>
-  <w:abstractNum w:abstractNumId="4" w15:restartNumberingAfterBreak="0">
+  <w:abstractNum w:abstractNumId="5" w15:restartNumberingAfterBreak="0">
     <w:nsid w:val="418C56A7"/>
     <w:multiLevelType w:val="hybridMultilevel"/>
     <w:tmpl w:val="F5602D10"/>
@@ -1228,7 +2372,58 @@
       </w:rPr>
     </w:lvl>
   </w:abstractNum>
-  <w:abstractNum w:abstractNumId="5" w15:restartNumberingAfterBreak="0">
+  <w:abstractNum w:abstractNumId="6" w15:restartNumberingAfterBreak="0">
+    <w:nsid w:val="49F5F7E9"/>
+    <w:multiLevelType w:val="hybridMultilevel"/>
+    <w:tmpl w:val="FFFFFFFF"/>
+    <w:lvl w:ilvl="0" w:tplc="FFFFFFFF">
+      <w:start w:val="1"/>
+      <w:numFmt w:val="bullet"/>
+      <w:lvlText w:val="?"/>
+      <w:lvlJc w:val="left"/>
+    </w:lvl>
+    <w:lvl w:ilvl="1" w:tplc="FFFFFFFF">
+      <w:numFmt w:val="decimal"/>
+      <w:lvlText w:val=""/>
+      <w:lvlJc w:val="left"/>
+    </w:lvl>
+    <w:lvl w:ilvl="2" w:tplc="FFFFFFFF">
+      <w:numFmt w:val="decimal"/>
+      <w:lvlText w:val=""/>
+      <w:lvlJc w:val="left"/>
+    </w:lvl>
+    <w:lvl w:ilvl="3" w:tplc="FFFFFFFF">
+      <w:numFmt w:val="decimal"/>
+      <w:lvlText w:val=""/>
+      <w:lvlJc w:val="left"/>
+    </w:lvl>
+    <w:lvl w:ilvl="4" w:tplc="FFFFFFFF">
+      <w:numFmt w:val="decimal"/>
+      <w:lvlText w:val=""/>
+      <w:lvlJc w:val="left"/>
+    </w:lvl>
+    <w:lvl w:ilvl="5" w:tplc="FFFFFFFF">
+      <w:numFmt w:val="decimal"/>
+      <w:lvlText w:val=""/>
+      <w:lvlJc w:val="left"/>
+    </w:lvl>
+    <w:lvl w:ilvl="6" w:tplc="FFFFFFFF">
+      <w:numFmt w:val="decimal"/>
+      <w:lvlText w:val=""/>
+      <w:lvlJc w:val="left"/>
+    </w:lvl>
+    <w:lvl w:ilvl="7" w:tplc="FFFFFFFF">
+      <w:numFmt w:val="decimal"/>
+      <w:lvlText w:val=""/>
+      <w:lvlJc w:val="left"/>
+    </w:lvl>
+    <w:lvl w:ilvl="8" w:tplc="FFFFFFFF">
+      <w:numFmt w:val="decimal"/>
+      <w:lvlText w:val=""/>
+      <w:lvlJc w:val="left"/>
+    </w:lvl>
+  </w:abstractNum>
+  <w:abstractNum w:abstractNumId="7" w15:restartNumberingAfterBreak="0">
     <w:nsid w:val="5BEB7E2E"/>
     <w:multiLevelType w:val="hybridMultilevel"/>
     <w:tmpl w:val="FDC62280"/>
@@ -1341,7 +2536,7 @@
       </w:rPr>
     </w:lvl>
   </w:abstractNum>
-  <w:abstractNum w:abstractNumId="6" w15:restartNumberingAfterBreak="0">
+  <w:abstractNum w:abstractNumId="8" w15:restartNumberingAfterBreak="0">
     <w:nsid w:val="691D5B0C"/>
     <w:multiLevelType w:val="hybridMultilevel"/>
     <w:tmpl w:val="358479FC"/>
@@ -1455,25 +2650,31 @@
     </w:lvl>
   </w:abstractNum>
   <w:num w:numId="1" w16cid:durableId="71857773">
-    <w:abstractNumId w:val="0"/>
+    <w:abstractNumId w:val="1"/>
   </w:num>
   <w:num w:numId="2" w16cid:durableId="1177160054">
-    <w:abstractNumId w:val="1"/>
+    <w:abstractNumId w:val="2"/>
   </w:num>
   <w:num w:numId="3" w16cid:durableId="472530735">
-    <w:abstractNumId w:val="2"/>
+    <w:abstractNumId w:val="3"/>
   </w:num>
   <w:num w:numId="4" w16cid:durableId="1370107237">
-    <w:abstractNumId w:val="3"/>
+    <w:abstractNumId w:val="4"/>
   </w:num>
   <w:num w:numId="5" w16cid:durableId="1366904996">
+    <w:abstractNumId w:val="8"/>
+  </w:num>
+  <w:num w:numId="6" w16cid:durableId="1004405978">
+    <w:abstractNumId w:val="7"/>
+  </w:num>
+  <w:num w:numId="7" w16cid:durableId="837159660">
+    <w:abstractNumId w:val="5"/>
+  </w:num>
+  <w:num w:numId="8" w16cid:durableId="1425883904">
     <w:abstractNumId w:val="6"/>
   </w:num>
-  <w:num w:numId="6" w16cid:durableId="1004405978">
-    <w:abstractNumId w:val="5"/>
-  </w:num>
-  <w:num w:numId="7" w16cid:durableId="837159660">
-    <w:abstractNumId w:val="4"/>
+  <w:num w:numId="9" w16cid:durableId="288437868">
+    <w:abstractNumId w:val="0"/>
   </w:num>
 </w:numbering>
 </file>
@@ -1917,6 +3118,85 @@
       <w:contextualSpacing/>
     </w:pPr>
   </w:style>
+  <w:style w:type="paragraph" w:customStyle="1" w:styleId="Default">
+    <w:name w:val="Default"/>
+    <w:rsid w:val="00F954A1"/>
+    <w:pPr>
+      <w:autoSpaceDE w:val="0"/>
+      <w:autoSpaceDN w:val="0"/>
+      <w:adjustRightInd w:val="0"/>
+      <w:spacing w:after="0" w:line="240" w:lineRule="auto"/>
+    </w:pPr>
+    <w:rPr>
+      <w:rFonts w:ascii="Cambria" w:hAnsi="Cambria" w:cs="Cambria"/>
+      <w:color w:val="000000"/>
+      <w:kern w:val="0"/>
+      <w:sz w:val="24"/>
+      <w:szCs w:val="24"/>
+    </w:rPr>
+  </w:style>
+  <w:style w:type="paragraph" w:styleId="Header">
+    <w:name w:val="header"/>
+    <w:basedOn w:val="Normal"/>
+    <w:link w:val="HeaderChar"/>
+    <w:uiPriority w:val="99"/>
+    <w:unhideWhenUsed/>
+    <w:rsid w:val="00033C67"/>
+    <w:pPr>
+      <w:tabs>
+        <w:tab w:val="center" w:pos="4320"/>
+        <w:tab w:val="right" w:pos="8640"/>
+      </w:tabs>
+      <w:spacing w:after="0" w:line="240" w:lineRule="auto"/>
+    </w:pPr>
+  </w:style>
+  <w:style w:type="character" w:customStyle="1" w:styleId="HeaderChar">
+    <w:name w:val="Header Char"/>
+    <w:basedOn w:val="DefaultParagraphFont"/>
+    <w:link w:val="Header"/>
+    <w:uiPriority w:val="99"/>
+    <w:rsid w:val="00033C67"/>
+  </w:style>
+  <w:style w:type="paragraph" w:styleId="Footer">
+    <w:name w:val="footer"/>
+    <w:basedOn w:val="Normal"/>
+    <w:link w:val="FooterChar"/>
+    <w:uiPriority w:val="99"/>
+    <w:unhideWhenUsed/>
+    <w:rsid w:val="00033C67"/>
+    <w:pPr>
+      <w:tabs>
+        <w:tab w:val="center" w:pos="4320"/>
+        <w:tab w:val="right" w:pos="8640"/>
+      </w:tabs>
+      <w:spacing w:after="0" w:line="240" w:lineRule="auto"/>
+    </w:pPr>
+  </w:style>
+  <w:style w:type="character" w:customStyle="1" w:styleId="FooterChar">
+    <w:name w:val="Footer Char"/>
+    <w:basedOn w:val="DefaultParagraphFont"/>
+    <w:link w:val="Footer"/>
+    <w:uiPriority w:val="99"/>
+    <w:rsid w:val="00033C67"/>
+  </w:style>
+  <w:style w:type="paragraph" w:styleId="NormalWeb">
+    <w:name w:val="Normal (Web)"/>
+    <w:basedOn w:val="Normal"/>
+    <w:uiPriority w:val="99"/>
+    <w:semiHidden/>
+    <w:unhideWhenUsed/>
+    <w:rsid w:val="00F72C59"/>
+    <w:pPr>
+      <w:spacing w:before="100" w:beforeAutospacing="1" w:after="100" w:afterAutospacing="1" w:line="240" w:lineRule="auto"/>
+    </w:pPr>
+    <w:rPr>
+      <w:rFonts w:ascii="Times New Roman" w:eastAsia="Times New Roman" w:hAnsi="Times New Roman" w:cs="Times New Roman"/>
+      <w:kern w:val="0"/>
+      <w:sz w:val="24"/>
+      <w:szCs w:val="24"/>
+      <w14:ligatures w14:val="none"/>
+    </w:rPr>
+  </w:style>
 </w:styles>
 </file>
 

</xml_diff>